<commit_message>
changed page names without spaces
</commit_message>
<xml_diff>
--- a/Homework_6/Week 6 Homework.docx
+++ b/Homework_6/Week 6 Homework.docx
@@ -210,7 +210,16 @@
       <w:r>
         <w:t xml:space="preserve">pository: </w:t>
       </w:r>
-    </w:p>
+      <w:hyperlink r:id="rId6" w:history="1">
+        <w:r>
+          <w:rPr>
+            <w:rStyle w:val="Hyperlink"/>
+          </w:rPr>
+          <w:t>https://github.com/stefanireinhardt/MART-120/tree/master/Homework_6</w:t>
+        </w:r>
+      </w:hyperlink>
+    </w:p>
+    <w:p/>
     <w:sectPr>
       <w:pgSz w:w="12240" w:h="15840"/>
       <w:pgMar w:top="1440" w:right="1440" w:bottom="1440" w:left="1440" w:header="720" w:footer="720" w:gutter="0"/>

</xml_diff>